<commit_message>
instance API and Front
</commit_message>
<xml_diff>
--- a/documentation/Notas.docx
+++ b/documentation/Notas.docx
@@ -237,11 +237,12 @@
           <w:numId w:val="1"/>
         </w:numPr>
       </w:pPr>
-      <w:proofErr w:type="spellStart"/>
-      <w:r>
-        <w:t>Id_recurso</w:t>
-      </w:r>
-      <w:proofErr w:type="spellEnd"/>
+      <w:r>
+        <w:t>Id_</w:t>
+      </w:r>
+      <w:r>
+        <w:t>configuración</w:t>
+      </w:r>
     </w:p>
     <w:p/>
     <w:p>
@@ -303,11 +304,9 @@
       <w:r>
         <w:t>***</w:t>
       </w:r>
-      <w:proofErr w:type="spellStart"/>
       <w:r>
         <w:t>Id_configuración</w:t>
       </w:r>
-      <w:proofErr w:type="spellEnd"/>
     </w:p>
     <w:p/>
     <w:p>
@@ -378,11 +377,9 @@
           <w:numId w:val="1"/>
         </w:numPr>
       </w:pPr>
-      <w:proofErr w:type="spellStart"/>
       <w:r>
         <w:t>Id_categoria</w:t>
       </w:r>
-      <w:proofErr w:type="spellEnd"/>
     </w:p>
     <w:p/>
     <w:p/>
@@ -400,15 +397,7 @@
         <w:t>Cliente</w:t>
       </w:r>
       <w:r>
-        <w:t xml:space="preserve"> (</w:t>
-      </w:r>
-      <w:proofErr w:type="spellStart"/>
-      <w:r>
-        <w:t>user</w:t>
-      </w:r>
-      <w:proofErr w:type="spellEnd"/>
-      <w:r>
-        <w:t>)</w:t>
+        <w:t xml:space="preserve"> (user)</w:t>
       </w:r>
     </w:p>
     <w:p>
@@ -443,11 +432,9 @@
           <w:numId w:val="1"/>
         </w:numPr>
       </w:pPr>
-      <w:proofErr w:type="spellStart"/>
       <w:r>
         <w:t>Nit</w:t>
       </w:r>
-      <w:proofErr w:type="spellEnd"/>
     </w:p>
     <w:p>
       <w:pPr>
@@ -543,6 +530,18 @@
         </w:numPr>
       </w:pPr>
       <w:r>
+        <w:t>nombre</w:t>
+      </w:r>
+    </w:p>
+    <w:p>
+      <w:pPr>
+        <w:pStyle w:val="Prrafodelista"/>
+        <w:numPr>
+          <w:ilvl w:val="1"/>
+          <w:numId w:val="1"/>
+        </w:numPr>
+      </w:pPr>
+      <w:r>
         <w:t>Estado</w:t>
       </w:r>
     </w:p>
@@ -578,15 +577,26 @@
           <w:numId w:val="1"/>
         </w:numPr>
       </w:pPr>
-      <w:proofErr w:type="spellStart"/>
       <w:r>
         <w:t>Id_c</w:t>
       </w:r>
       <w:r>
-        <w:t>liente</w:t>
-      </w:r>
-      <w:proofErr w:type="spellEnd"/>
-    </w:p>
+        <w:t>onfig</w:t>
+      </w:r>
+    </w:p>
+    <w:p>
+      <w:pPr>
+        <w:pStyle w:val="Prrafodelista"/>
+        <w:numPr>
+          <w:ilvl w:val="1"/>
+          <w:numId w:val="1"/>
+        </w:numPr>
+      </w:pPr>
+      <w:r>
+        <w:t>Id_usuario</w:t>
+      </w:r>
+    </w:p>
+    <w:p/>
     <w:p>
       <w:pPr>
         <w:pStyle w:val="Prrafodelista"/>
@@ -619,25 +629,21 @@
           <w:numId w:val="1"/>
         </w:numPr>
       </w:pPr>
-      <w:proofErr w:type="spellStart"/>
       <w:r>
         <w:t>Nit_cliente</w:t>
       </w:r>
-      <w:proofErr w:type="spellEnd"/>
-    </w:p>
-    <w:p>
-      <w:pPr>
-        <w:pStyle w:val="Prrafodelista"/>
-        <w:numPr>
-          <w:ilvl w:val="1"/>
-          <w:numId w:val="1"/>
-        </w:numPr>
-      </w:pPr>
-      <w:proofErr w:type="spellStart"/>
+    </w:p>
+    <w:p>
+      <w:pPr>
+        <w:pStyle w:val="Prrafodelista"/>
+        <w:numPr>
+          <w:ilvl w:val="1"/>
+          <w:numId w:val="1"/>
+        </w:numPr>
+      </w:pPr>
       <w:r>
         <w:t>Id_instancia</w:t>
       </w:r>
-      <w:proofErr w:type="spellEnd"/>
     </w:p>
     <w:p>
       <w:pPr>
@@ -659,11 +665,9 @@
           <w:numId w:val="1"/>
         </w:numPr>
       </w:pPr>
-      <w:proofErr w:type="spellStart"/>
       <w:r>
         <w:t>fechaHora</w:t>
       </w:r>
-      <w:proofErr w:type="spellEnd"/>
     </w:p>
     <w:p/>
     <w:p>
@@ -673,380 +677,215 @@
           <w:lang w:val="en-US"/>
         </w:rPr>
       </w:pPr>
-      <w:proofErr w:type="spellStart"/>
       <w:r>
         <w:rPr>
           <w:lang w:val="en-US"/>
         </w:rPr>
         <w:t>Comandos</w:t>
       </w:r>
-      <w:proofErr w:type="spellEnd"/>
-    </w:p>
-    <w:p>
-      <w:pPr>
-        <w:rPr>
-          <w:lang w:val="en-US"/>
-        </w:rPr>
-      </w:pPr>
-      <w:proofErr w:type="spellStart"/>
-      <w:r>
-        <w:rPr>
-          <w:lang w:val="en-US"/>
-        </w:rPr>
-        <w:t>Correr</w:t>
-      </w:r>
-      <w:proofErr w:type="spellEnd"/>
-      <w:r>
-        <w:rPr>
-          <w:lang w:val="en-US"/>
-        </w:rPr>
-        <w:t xml:space="preserve"> </w:t>
-      </w:r>
-      <w:proofErr w:type="spellStart"/>
-      <w:r>
-        <w:rPr>
-          <w:lang w:val="en-US"/>
-        </w:rPr>
+    </w:p>
+    <w:p>
+      <w:pPr>
+        <w:rPr>
+          <w:lang w:val="en-US"/>
+        </w:rPr>
+      </w:pPr>
+      <w:r>
+        <w:rPr>
+          <w:lang w:val="en-US"/>
+        </w:rPr>
+        <w:t>Correr el back-end</w:t>
+      </w:r>
+    </w:p>
+    <w:p>
+      <w:pPr>
+        <w:ind w:firstLine="708"/>
+        <w:rPr>
+          <w:lang w:val="en-US"/>
+        </w:rPr>
+      </w:pPr>
+      <w:r>
+        <w:rPr>
+          <w:lang w:val="en-US"/>
+        </w:rPr>
+        <w:t>p</w:t>
+      </w:r>
+      <w:r>
+        <w:rPr>
+          <w:lang w:val="en-US"/>
+        </w:rPr>
+        <w:t>ython app.py</w:t>
+      </w:r>
+    </w:p>
+    <w:p>
+      <w:pPr>
+        <w:rPr>
+          <w:lang w:val="en-US"/>
+        </w:rPr>
+      </w:pPr>
+      <w:r>
+        <w:rPr>
+          <w:lang w:val="en-US"/>
+        </w:rPr>
+        <w:t>Corre el Font-end</w:t>
+      </w:r>
+    </w:p>
+    <w:p>
+      <w:pPr>
+        <w:rPr>
+          <w:lang w:val="en-US"/>
+        </w:rPr>
+      </w:pPr>
+      <w:r>
+        <w:rPr>
+          <w:lang w:val="en-US"/>
+        </w:rPr>
+        <w:tab/>
+        <w:t>python manage.py runserver</w:t>
+      </w:r>
+    </w:p>
+    <w:p>
+      <w:pPr>
+        <w:rPr>
+          <w:lang w:val="en-US"/>
+        </w:rPr>
+      </w:pPr>
+    </w:p>
+    <w:p>
+      <w:pPr>
+        <w:pStyle w:val="Ttulo2"/>
+      </w:pPr>
+      <w:r>
+        <w:t>Front end</w:t>
+      </w:r>
+    </w:p>
+    <w:p>
+      <w:pPr>
+        <w:pStyle w:val="Ttulo3"/>
+      </w:pPr>
+      <w:r>
+        <w:t>Creación</w:t>
+      </w:r>
+    </w:p>
+    <w:p>
+      <w:r>
+        <w:t>Crear entorno</w:t>
+      </w:r>
+    </w:p>
+    <w:p>
+      <w:pPr>
+        <w:ind w:firstLine="708"/>
+      </w:pPr>
+      <w:r>
+        <w:t>virtualenv consume-frontend-ipc2-proyecto3</w:t>
+      </w:r>
+    </w:p>
+    <w:p>
+      <w:r>
+        <w:lastRenderedPageBreak/>
+        <w:t xml:space="preserve">Correr </w:t>
+      </w:r>
+      <w:r>
         <w:t>el</w:t>
       </w:r>
-      <w:proofErr w:type="spellEnd"/>
-      <w:r>
-        <w:rPr>
-          <w:lang w:val="en-US"/>
-        </w:rPr>
-        <w:t xml:space="preserve"> </w:t>
-      </w:r>
-      <w:proofErr w:type="gramStart"/>
-      <w:r>
-        <w:rPr>
-          <w:lang w:val="en-US"/>
-        </w:rPr>
-        <w:t>back-end</w:t>
-      </w:r>
-      <w:proofErr w:type="gramEnd"/>
+      <w:r>
+        <w:t xml:space="preserve"> entorno</w:t>
+      </w:r>
     </w:p>
     <w:p>
       <w:pPr>
         <w:ind w:firstLine="708"/>
-        <w:rPr>
-          <w:lang w:val="en-US"/>
-        </w:rPr>
-      </w:pPr>
-      <w:r>
-        <w:rPr>
-          <w:lang w:val="en-US"/>
-        </w:rPr>
-        <w:t>p</w:t>
-      </w:r>
-      <w:r>
-        <w:rPr>
-          <w:lang w:val="en-US"/>
-        </w:rPr>
-        <w:t>ython app.py</w:t>
-      </w:r>
-    </w:p>
-    <w:p>
-      <w:pPr>
-        <w:rPr>
-          <w:lang w:val="en-US"/>
-        </w:rPr>
-      </w:pPr>
-      <w:proofErr w:type="spellStart"/>
-      <w:r>
-        <w:rPr>
-          <w:lang w:val="en-US"/>
-        </w:rPr>
-        <w:t>Corre</w:t>
-      </w:r>
-      <w:proofErr w:type="spellEnd"/>
-      <w:r>
-        <w:rPr>
-          <w:lang w:val="en-US"/>
-        </w:rPr>
-        <w:t xml:space="preserve"> </w:t>
-      </w:r>
-      <w:proofErr w:type="spellStart"/>
-      <w:r>
-        <w:rPr>
-          <w:lang w:val="en-US"/>
-        </w:rPr>
-        <w:t>el</w:t>
-      </w:r>
-      <w:proofErr w:type="spellEnd"/>
-      <w:r>
-        <w:rPr>
-          <w:lang w:val="en-US"/>
-        </w:rPr>
-        <w:t xml:space="preserve"> Font-end</w:t>
-      </w:r>
-    </w:p>
-    <w:p>
-      <w:pPr>
-        <w:rPr>
-          <w:lang w:val="en-US"/>
-        </w:rPr>
-      </w:pPr>
-      <w:r>
-        <w:rPr>
-          <w:lang w:val="en-US"/>
-        </w:rPr>
+      </w:pPr>
+      <w:r>
+        <w:t>consume-frontend-ipc2-proyecto3\Scripts\activate</w:t>
+      </w:r>
+    </w:p>
+    <w:p>
+      <w:pPr>
+        <w:ind w:firstLine="708"/>
+      </w:pPr>
+      <w:r>
+        <w:t>cd webapp\</w:t>
+      </w:r>
+    </w:p>
+    <w:p>
+      <w:pPr>
+        <w:ind w:firstLine="708"/>
+      </w:pPr>
+      <w:r>
+        <w:t>python manage.py runserver</w:t>
+      </w:r>
+    </w:p>
+    <w:p>
+      <w:r>
+        <w:t>Detener el entorno</w:t>
+      </w:r>
+    </w:p>
+    <w:p>
+      <w:pPr>
+        <w:ind w:firstLine="708"/>
+      </w:pPr>
+      <w:r>
+        <w:t>deactivate</w:t>
+      </w:r>
+    </w:p>
+    <w:p>
+      <w:r>
+        <w:t>Instalar django</w:t>
+      </w:r>
+    </w:p>
+    <w:p>
+      <w:r>
         <w:tab/>
-        <w:t xml:space="preserve">python manage.py </w:t>
-      </w:r>
-      <w:proofErr w:type="spellStart"/>
-      <w:r>
-        <w:rPr>
-          <w:lang w:val="en-US"/>
-        </w:rPr>
-        <w:t>runserver</w:t>
-      </w:r>
-      <w:proofErr w:type="spellEnd"/>
-    </w:p>
-    <w:p>
-      <w:pPr>
-        <w:rPr>
-          <w:lang w:val="en-US"/>
-        </w:rPr>
-      </w:pPr>
-    </w:p>
-    <w:p>
-      <w:pPr>
-        <w:pStyle w:val="Ttulo2"/>
-      </w:pPr>
-      <w:r>
-        <w:t xml:space="preserve">Front </w:t>
-      </w:r>
-      <w:proofErr w:type="spellStart"/>
-      <w:r>
-        <w:t>end</w:t>
-      </w:r>
-      <w:proofErr w:type="spellEnd"/>
-    </w:p>
-    <w:p>
-      <w:pPr>
-        <w:pStyle w:val="Ttulo3"/>
-      </w:pPr>
-      <w:r>
-        <w:t>Creación</w:t>
-      </w:r>
-    </w:p>
-    <w:p>
-      <w:r>
-        <w:t>Crear entorno</w:t>
-      </w:r>
-    </w:p>
-    <w:p>
-      <w:pPr>
-        <w:ind w:firstLine="708"/>
-      </w:pPr>
-      <w:proofErr w:type="spellStart"/>
-      <w:r>
-        <w:t>virtualenv</w:t>
-      </w:r>
-      <w:proofErr w:type="spellEnd"/>
-      <w:r>
-        <w:t xml:space="preserve"> consume-frontend-ipc2-proyecto3</w:t>
-      </w:r>
-    </w:p>
-    <w:p>
-      <w:r>
-        <w:t xml:space="preserve">Correr </w:t>
-      </w:r>
-      <w:r>
-        <w:t>el</w:t>
-      </w:r>
-      <w:r>
-        <w:t xml:space="preserve"> entorno</w:t>
-      </w:r>
-    </w:p>
-    <w:p>
-      <w:pPr>
-        <w:ind w:firstLine="708"/>
-      </w:pPr>
-      <w:r>
-        <w:t>consume-frontend-ipc2-proyecto3\Scripts\</w:t>
-      </w:r>
-      <w:proofErr w:type="spellStart"/>
-      <w:r>
-        <w:t>activate</w:t>
-      </w:r>
-      <w:proofErr w:type="spellEnd"/>
-    </w:p>
-    <w:p>
-      <w:pPr>
-        <w:ind w:firstLine="708"/>
-      </w:pPr>
-      <w:r>
-        <w:t xml:space="preserve">cd </w:t>
-      </w:r>
-      <w:proofErr w:type="spellStart"/>
-      <w:r>
-        <w:t>webapp</w:t>
-      </w:r>
-      <w:proofErr w:type="spellEnd"/>
-      <w:r>
-        <w:t>\</w:t>
-      </w:r>
-    </w:p>
-    <w:p>
-      <w:pPr>
-        <w:ind w:firstLine="708"/>
-      </w:pPr>
-      <w:proofErr w:type="spellStart"/>
-      <w:r>
-        <w:lastRenderedPageBreak/>
-        <w:t>python</w:t>
-      </w:r>
-      <w:proofErr w:type="spellEnd"/>
-      <w:r>
-        <w:t xml:space="preserve"> manage.py </w:t>
-      </w:r>
-      <w:proofErr w:type="spellStart"/>
-      <w:r>
-        <w:t>runserver</w:t>
-      </w:r>
-      <w:proofErr w:type="spellEnd"/>
-    </w:p>
-    <w:p>
-      <w:r>
-        <w:t>Detener el entorno</w:t>
-      </w:r>
-    </w:p>
-    <w:p>
-      <w:pPr>
-        <w:ind w:firstLine="708"/>
-      </w:pPr>
-      <w:proofErr w:type="spellStart"/>
-      <w:r>
-        <w:t>deactivate</w:t>
-      </w:r>
-      <w:proofErr w:type="spellEnd"/>
-    </w:p>
-    <w:p>
-      <w:r>
-        <w:t xml:space="preserve">Instalar </w:t>
-      </w:r>
-      <w:proofErr w:type="spellStart"/>
-      <w:r>
-        <w:t>django</w:t>
-      </w:r>
-      <w:proofErr w:type="spellEnd"/>
-    </w:p>
-    <w:p>
+      </w:r>
+      <w:r>
+        <w:t>pip install django</w:t>
+      </w:r>
+    </w:p>
+    <w:p>
+      <w:r>
+        <w:t>Crear proyecto en el env</w:t>
+      </w:r>
+    </w:p>
+    <w:p>
+      <w:pPr>
+        <w:rPr>
+          <w:lang w:val="en-US"/>
+        </w:rPr>
+      </w:pPr>
       <w:r>
         <w:tab/>
       </w:r>
-      <w:proofErr w:type="spellStart"/>
-      <w:r>
-        <w:t>pip</w:t>
-      </w:r>
-      <w:proofErr w:type="spellEnd"/>
-      <w:r>
-        <w:t xml:space="preserve"> </w:t>
-      </w:r>
-      <w:proofErr w:type="spellStart"/>
-      <w:r>
-        <w:t>install</w:t>
-      </w:r>
-      <w:proofErr w:type="spellEnd"/>
-      <w:r>
-        <w:t xml:space="preserve"> </w:t>
-      </w:r>
-      <w:proofErr w:type="spellStart"/>
-      <w:r>
-        <w:t>django</w:t>
-      </w:r>
-      <w:proofErr w:type="spellEnd"/>
-    </w:p>
-    <w:p>
-      <w:r>
-        <w:t xml:space="preserve">Crear proyecto en el </w:t>
-      </w:r>
-      <w:proofErr w:type="spellStart"/>
-      <w:r>
-        <w:t>env</w:t>
-      </w:r>
-      <w:proofErr w:type="spellEnd"/>
-    </w:p>
-    <w:p>
-      <w:pPr>
-        <w:rPr>
-          <w:lang w:val="en-US"/>
-        </w:rPr>
-      </w:pPr>
-      <w:r>
+      <w:r>
+        <w:rPr>
+          <w:lang w:val="en-US"/>
+        </w:rPr>
+        <w:t>django-admin startproject webapp</w:t>
+      </w:r>
+    </w:p>
+    <w:p>
+      <w:pPr>
+        <w:rPr>
+          <w:lang w:val="en-US"/>
+        </w:rPr>
+      </w:pPr>
+      <w:r>
+        <w:rPr>
+          <w:lang w:val="en-US"/>
+        </w:rPr>
+        <w:t>Crear super usuario</w:t>
+      </w:r>
+    </w:p>
+    <w:p>
+      <w:r>
+        <w:rPr>
+          <w:lang w:val="en-US"/>
+        </w:rPr>
         <w:tab/>
       </w:r>
-      <w:proofErr w:type="spellStart"/>
-      <w:r>
-        <w:rPr>
-          <w:lang w:val="en-US"/>
-        </w:rPr>
-        <w:t>django</w:t>
-      </w:r>
-      <w:proofErr w:type="spellEnd"/>
-      <w:r>
-        <w:rPr>
-          <w:lang w:val="en-US"/>
-        </w:rPr>
-        <w:t xml:space="preserve">-admin </w:t>
-      </w:r>
-      <w:proofErr w:type="spellStart"/>
-      <w:r>
-        <w:rPr>
-          <w:lang w:val="en-US"/>
-        </w:rPr>
-        <w:t>startproject</w:t>
-      </w:r>
-      <w:proofErr w:type="spellEnd"/>
-      <w:r>
-        <w:rPr>
-          <w:lang w:val="en-US"/>
-        </w:rPr>
-        <w:t xml:space="preserve"> webapp</w:t>
-      </w:r>
-    </w:p>
-    <w:p>
-      <w:pPr>
-        <w:rPr>
-          <w:lang w:val="en-US"/>
-        </w:rPr>
-      </w:pPr>
-      <w:proofErr w:type="spellStart"/>
-      <w:r>
-        <w:rPr>
-          <w:lang w:val="en-US"/>
-        </w:rPr>
-        <w:t>Crear</w:t>
-      </w:r>
-      <w:proofErr w:type="spellEnd"/>
-      <w:r>
-        <w:rPr>
-          <w:lang w:val="en-US"/>
-        </w:rPr>
-        <w:t xml:space="preserve"> super </w:t>
-      </w:r>
-      <w:proofErr w:type="spellStart"/>
-      <w:r>
-        <w:rPr>
-          <w:lang w:val="en-US"/>
-        </w:rPr>
-        <w:t>usuario</w:t>
-      </w:r>
-      <w:proofErr w:type="spellEnd"/>
-    </w:p>
-    <w:p>
-      <w:r>
-        <w:rPr>
-          <w:lang w:val="en-US"/>
-        </w:rPr>
-        <w:tab/>
-      </w:r>
-      <w:proofErr w:type="spellStart"/>
       <w:r>
         <w:t>root</w:t>
       </w:r>
-      <w:proofErr w:type="spellEnd"/>
     </w:p>
     <w:p>
       <w:r>
@@ -1064,55 +903,21 @@
     <w:p>
       <w:r>
         <w:tab/>
-      </w:r>
-      <w:proofErr w:type="spellStart"/>
-      <w:r>
         <w:t>root</w:t>
       </w:r>
-      <w:proofErr w:type="spellEnd"/>
-    </w:p>
-    <w:p>
-      <w:pPr>
-        <w:rPr>
-          <w:lang w:val="en-US"/>
-        </w:rPr>
-      </w:pPr>
-      <w:proofErr w:type="spellStart"/>
-      <w:r>
-        <w:rPr>
-          <w:lang w:val="en-US"/>
-        </w:rPr>
-        <w:t>Crear</w:t>
-      </w:r>
-      <w:proofErr w:type="spellEnd"/>
-      <w:r>
-        <w:rPr>
-          <w:lang w:val="en-US"/>
-        </w:rPr>
-        <w:t xml:space="preserve"> app </w:t>
-      </w:r>
-      <w:proofErr w:type="spellStart"/>
-      <w:r>
-        <w:rPr>
-          <w:lang w:val="en-US"/>
-        </w:rPr>
-        <w:t>en</w:t>
-      </w:r>
-      <w:proofErr w:type="spellEnd"/>
-      <w:r>
-        <w:rPr>
-          <w:lang w:val="en-US"/>
-        </w:rPr>
-        <w:t xml:space="preserve"> </w:t>
-      </w:r>
-      <w:proofErr w:type="spellStart"/>
-      <w:r>
-        <w:rPr>
-          <w:lang w:val="en-US"/>
-        </w:rPr>
-        <w:t>django</w:t>
-      </w:r>
-      <w:proofErr w:type="spellEnd"/>
+    </w:p>
+    <w:p>
+      <w:pPr>
+        <w:rPr>
+          <w:lang w:val="en-US"/>
+        </w:rPr>
+      </w:pPr>
+      <w:r>
+        <w:rPr>
+          <w:lang w:val="en-US"/>
+        </w:rPr>
+        <w:t>Crear app en django</w:t>
+      </w:r>
     </w:p>
     <w:p>
       <w:pPr>
@@ -1130,21 +935,7 @@
         <w:rPr>
           <w:lang w:val="en-US"/>
         </w:rPr>
-        <w:t xml:space="preserve">python manage.py </w:t>
-      </w:r>
-      <w:proofErr w:type="spellStart"/>
-      <w:r>
-        <w:rPr>
-          <w:lang w:val="en-US"/>
-        </w:rPr>
-        <w:t>startapp</w:t>
-      </w:r>
-      <w:proofErr w:type="spellEnd"/>
-      <w:r>
-        <w:rPr>
-          <w:lang w:val="en-US"/>
-        </w:rPr>
-        <w:t xml:space="preserve"> frontend</w:t>
+        <w:t>python manage.py startapp frontend</w:t>
       </w:r>
     </w:p>
     <w:p>
@@ -1189,14 +980,12 @@
           <w:lang w:val="en-US"/>
         </w:rPr>
       </w:pPr>
-      <w:proofErr w:type="spellStart"/>
       <w:r>
         <w:rPr>
           <w:lang w:val="en-US"/>
         </w:rPr>
         <w:t>Otros</w:t>
       </w:r>
-      <w:proofErr w:type="spellEnd"/>
     </w:p>
     <w:p>
       <w:pPr>
@@ -1399,34 +1188,36 @@
           <w:lang w:val="en-US"/>
         </w:rPr>
       </w:pPr>
-      <w:proofErr w:type="spellStart"/>
       <w:r>
         <w:rPr>
           <w:b/>
           <w:bCs/>
           <w:lang w:val="en-US"/>
         </w:rPr>
-        <w:t>Crear</w:t>
-      </w:r>
-      <w:proofErr w:type="spellEnd"/>
-      <w:r>
+        <w:t>Crear Recurso</w:t>
+      </w:r>
+    </w:p>
+    <w:p>
+      <w:pPr>
+        <w:pStyle w:val="Prrafodelista"/>
+        <w:numPr>
+          <w:ilvl w:val="0"/>
+          <w:numId w:val="2"/>
+        </w:numPr>
         <w:rPr>
           <w:b/>
           <w:bCs/>
           <w:lang w:val="en-US"/>
         </w:rPr>
-        <w:t xml:space="preserve"> </w:t>
-      </w:r>
-      <w:proofErr w:type="spellStart"/>
+      </w:pPr>
       <w:r>
         <w:rPr>
           <w:b/>
           <w:bCs/>
           <w:lang w:val="en-US"/>
         </w:rPr>
-        <w:t>Recurso</w:t>
-      </w:r>
-      <w:proofErr w:type="spellEnd"/>
+        <w:t>Crear Categoria</w:t>
+      </w:r>
     </w:p>
     <w:p>
       <w:pPr>
@@ -1436,31 +1227,19 @@
           <w:numId w:val="2"/>
         </w:numPr>
         <w:rPr>
-          <w:lang w:val="en-US"/>
-        </w:rPr>
-      </w:pPr>
-      <w:proofErr w:type="spellStart"/>
-      <w:r>
-        <w:rPr>
-          <w:lang w:val="en-US"/>
-        </w:rPr>
-        <w:t>Crear</w:t>
-      </w:r>
-      <w:proofErr w:type="spellEnd"/>
-      <w:r>
-        <w:rPr>
-          <w:lang w:val="en-US"/>
-        </w:rPr>
-        <w:t xml:space="preserve"> </w:t>
-      </w:r>
-      <w:proofErr w:type="spellStart"/>
-      <w:r>
-        <w:rPr>
-          <w:lang w:val="en-US"/>
-        </w:rPr>
-        <w:t>Categoria</w:t>
-      </w:r>
-      <w:proofErr w:type="spellEnd"/>
+          <w:b/>
+          <w:bCs/>
+          <w:lang w:val="en-US"/>
+        </w:rPr>
+      </w:pPr>
+      <w:r>
+        <w:rPr>
+          <w:b/>
+          <w:bCs/>
+          <w:lang w:val="en-US"/>
+        </w:rPr>
+        <w:t>Crear Configuración</w:t>
+      </w:r>
     </w:p>
     <w:p>
       <w:pPr>
@@ -1470,31 +1249,19 @@
           <w:numId w:val="2"/>
         </w:numPr>
         <w:rPr>
-          <w:lang w:val="en-US"/>
-        </w:rPr>
-      </w:pPr>
-      <w:proofErr w:type="spellStart"/>
-      <w:r>
-        <w:rPr>
-          <w:lang w:val="en-US"/>
-        </w:rPr>
-        <w:t>Crear</w:t>
-      </w:r>
-      <w:proofErr w:type="spellEnd"/>
-      <w:r>
-        <w:rPr>
-          <w:lang w:val="en-US"/>
-        </w:rPr>
-        <w:t xml:space="preserve"> </w:t>
-      </w:r>
-      <w:proofErr w:type="spellStart"/>
-      <w:r>
-        <w:rPr>
-          <w:lang w:val="en-US"/>
-        </w:rPr>
-        <w:t>Configuración</w:t>
-      </w:r>
-      <w:proofErr w:type="spellEnd"/>
+          <w:b/>
+          <w:bCs/>
+          <w:lang w:val="en-US"/>
+        </w:rPr>
+      </w:pPr>
+      <w:r>
+        <w:rPr>
+          <w:b/>
+          <w:bCs/>
+          <w:lang w:val="en-US"/>
+        </w:rPr>
+        <w:t>Crear Cliente</w:t>
+      </w:r>
     </w:p>
     <w:p>
       <w:pPr>
@@ -1504,39 +1271,22 @@
           <w:numId w:val="2"/>
         </w:numPr>
         <w:rPr>
-          <w:b/>
-          <w:bCs/>
-          <w:lang w:val="en-US"/>
-        </w:rPr>
-      </w:pPr>
-      <w:proofErr w:type="spellStart"/>
-      <w:r>
-        <w:rPr>
-          <w:b/>
-          <w:bCs/>
-          <w:lang w:val="en-US"/>
-        </w:rPr>
-        <w:t>Crear</w:t>
-      </w:r>
-      <w:proofErr w:type="spellEnd"/>
-      <w:r>
-        <w:rPr>
-          <w:b/>
-          <w:bCs/>
-          <w:lang w:val="en-US"/>
-        </w:rPr>
-        <w:t xml:space="preserve"> </w:t>
-      </w:r>
-      <w:proofErr w:type="spellStart"/>
-      <w:r>
-        <w:rPr>
-          <w:b/>
-          <w:bCs/>
-          <w:lang w:val="en-US"/>
-        </w:rPr>
-        <w:t>Cliente</w:t>
-      </w:r>
-      <w:proofErr w:type="spellEnd"/>
+          <w:lang w:val="en-US"/>
+        </w:rPr>
+      </w:pPr>
+      <w:r>
+        <w:rPr>
+          <w:lang w:val="en-US"/>
+        </w:rPr>
+        <w:t>Crear instancia</w:t>
+      </w:r>
+    </w:p>
+    <w:p>
+      <w:pPr>
+        <w:rPr>
+          <w:lang w:val="en-US"/>
+        </w:rPr>
+      </w:pPr>
     </w:p>
     <w:p>
       <w:pPr>
@@ -1549,60 +1299,11 @@
           <w:lang w:val="en-US"/>
         </w:rPr>
       </w:pPr>
-      <w:proofErr w:type="spellStart"/>
-      <w:r>
-        <w:rPr>
-          <w:lang w:val="en-US"/>
-        </w:rPr>
-        <w:t>Crear</w:t>
-      </w:r>
-      <w:proofErr w:type="spellEnd"/>
-      <w:r>
-        <w:rPr>
-          <w:lang w:val="en-US"/>
-        </w:rPr>
-        <w:t xml:space="preserve"> </w:t>
-      </w:r>
-      <w:proofErr w:type="spellStart"/>
-      <w:r>
-        <w:rPr>
-          <w:lang w:val="en-US"/>
-        </w:rPr>
-        <w:t>instancia</w:t>
-      </w:r>
-      <w:proofErr w:type="spellEnd"/>
-    </w:p>
-    <w:p>
-      <w:pPr>
-        <w:rPr>
-          <w:lang w:val="en-US"/>
-        </w:rPr>
-      </w:pPr>
-    </w:p>
-    <w:p>
-      <w:pPr>
-        <w:pStyle w:val="Prrafodelista"/>
-        <w:numPr>
-          <w:ilvl w:val="0"/>
-          <w:numId w:val="2"/>
-        </w:numPr>
-        <w:rPr>
-          <w:lang w:val="en-US"/>
-        </w:rPr>
-      </w:pPr>
-      <w:proofErr w:type="spellStart"/>
-      <w:r>
-        <w:rPr>
-          <w:lang w:val="en-US"/>
-        </w:rPr>
-        <w:t>Generar</w:t>
-      </w:r>
-      <w:proofErr w:type="spellEnd"/>
-      <w:r>
-        <w:rPr>
-          <w:lang w:val="en-US"/>
-        </w:rPr>
-        <w:t xml:space="preserve"> Factura</w:t>
+      <w:r>
+        <w:rPr>
+          <w:lang w:val="en-US"/>
+        </w:rPr>
+        <w:t>Generar Factura</w:t>
       </w:r>
     </w:p>
     <w:p>

</xml_diff>